<commit_message>
Changes in SD document
</commit_message>
<xml_diff>
--- a/docs/SD FIKT - Seminar Works Management.docx
+++ b/docs/SD FIKT - Seminar Works Management.docx
@@ -1060,21 +1060,7 @@
                 <w:rStyle w:val="Hyperlink"/>
                 <w:noProof/>
               </w:rPr>
-              <w:t>Mo</w:t>
-            </w:r>
-            <w:r>
-              <w:rPr>
-                <w:rStyle w:val="Hyperlink"/>
-                <w:noProof/>
-              </w:rPr>
-              <w:t>d</w:t>
-            </w:r>
-            <w:r>
-              <w:rPr>
-                <w:rStyle w:val="Hyperlink"/>
-                <w:noProof/>
-              </w:rPr>
-              <w:t>ule for user registration</w:t>
+              <w:t>Module for user registration</w:t>
             </w:r>
             <w:r>
               <w:rPr>
@@ -2815,10 +2801,10 @@
             <v:path o:extrusionok="f" gradientshapeok="t" o:connecttype="rect"/>
             <o:lock v:ext="edit" aspectratio="t"/>
           </v:shapetype>
-          <v:shape id="_x0000_i1025" type="#_x0000_t75" style="width:193.9pt;height:71.1pt" o:ole="">
+          <v:shape id="_x0000_i1025" type="#_x0000_t75" style="width:193.95pt;height:70.95pt" o:ole="">
             <v:imagedata r:id="rId8" o:title=""/>
           </v:shape>
-          <o:OLEObject Type="Embed" ProgID="Visio.Drawing.11" ShapeID="_x0000_i1025" DrawAspect="Content" ObjectID="_1486555996" r:id="rId9"/>
+          <o:OLEObject Type="Embed" ProgID="Visio.Drawing.11" ShapeID="_x0000_i1025" DrawAspect="Content" ObjectID="_1486556921" r:id="rId9"/>
         </w:object>
       </w:r>
     </w:p>
@@ -2834,14 +2820,27 @@
       <w:r>
         <w:t xml:space="preserve">Figure </w:t>
       </w:r>
-      <w:fldSimple w:instr=" SEQ Figure \* ARABIC ">
-        <w:r>
-          <w:rPr>
-            <w:noProof/>
-          </w:rPr>
-          <w:t>1</w:t>
-        </w:r>
-      </w:fldSimple>
+      <w:r>
+        <w:fldChar w:fldCharType="begin"/>
+      </w:r>
+      <w:r>
+        <w:instrText xml:space="preserve"> SEQ Figure \* ARABIC </w:instrText>
+      </w:r>
+      <w:r>
+        <w:fldChar w:fldCharType="separate"/>
+      </w:r>
+      <w:r>
+        <w:rPr>
+          <w:noProof/>
+        </w:rPr>
+        <w:t>1</w:t>
+      </w:r>
+      <w:r>
+        <w:rPr>
+          <w:noProof/>
+        </w:rPr>
+        <w:fldChar w:fldCharType="end"/>
+      </w:r>
       <w:r>
         <w:t>: Product lifecycle</w:t>
       </w:r>
@@ -3070,127 +3069,159 @@
         <w:lastRenderedPageBreak/>
         <w:t>6. Button that will save the user registration.</w:t>
       </w:r>
-      <w:bookmarkStart w:id="8" w:name="_GoBack"/>
+    </w:p>
+    <w:p>
+      <w:pPr>
+        <w:pStyle w:val="Heading4"/>
+      </w:pPr>
+      <w:r>
+        <w:t>Student</w:t>
+      </w:r>
+    </w:p>
+    <w:p>
+      <w:r>
+        <w:t>Registers into the system with email, password, first name, last name and index number</w:t>
+      </w:r>
+      <w:r>
+        <w:rPr>
+          <w:lang w:val="mk-MK"/>
+        </w:rPr>
+        <w:t xml:space="preserve">. </w:t>
+      </w:r>
+      <w:r>
+        <w:t>After successful register the student can browse published seminar work subjects and apply</w:t>
+      </w:r>
+      <w:r>
+        <w:t xml:space="preserve"> for </w:t>
+      </w:r>
+      <w:r>
+        <w:t>seminar subjects published by professors</w:t>
+      </w:r>
+      <w:r>
+        <w:t>.</w:t>
+      </w:r>
+    </w:p>
+    <w:p>
+      <w:pPr>
+        <w:pStyle w:val="Heading4"/>
+      </w:pPr>
+      <w:r>
+        <w:t>Professor</w:t>
+      </w:r>
+    </w:p>
+    <w:p>
+      <w:r>
+        <w:t>Registers into the system with email, password, first name and last name.</w:t>
+      </w:r>
+      <w:r>
+        <w:t xml:space="preserve"> After successful </w:t>
+      </w:r>
+      <w:r>
+        <w:t>registration</w:t>
+      </w:r>
+      <w:r>
+        <w:t xml:space="preserve"> the professor can</w:t>
+      </w:r>
+      <w:r>
+        <w:t>:</w:t>
+      </w:r>
+      <w:r>
+        <w:t xml:space="preserve"> create seminar work subjects, approve </w:t>
+      </w:r>
+      <w:r>
+        <w:t xml:space="preserve">student’s </w:t>
+      </w:r>
+      <w:r>
+        <w:t xml:space="preserve">applications </w:t>
+      </w:r>
+      <w:r>
+        <w:t xml:space="preserve">hence creating seminar work drafts, lead the process of the seminar work lifecycle, and finally </w:t>
+      </w:r>
+      <w:r>
+        <w:t>evaluate</w:t>
+      </w:r>
+      <w:r>
+        <w:t xml:space="preserve"> the seminar work</w:t>
+      </w:r>
+      <w:r>
+        <w:t xml:space="preserve">, </w:t>
+      </w:r>
+      <w:r>
+        <w:t>provide grade</w:t>
+      </w:r>
+      <w:r>
+        <w:t xml:space="preserve"> and publish</w:t>
+      </w:r>
+      <w:r>
+        <w:t>.</w:t>
+      </w:r>
+    </w:p>
+    <w:p/>
+    <w:p>
+      <w:pPr>
+        <w:pStyle w:val="Heading3"/>
+      </w:pPr>
+      <w:bookmarkStart w:id="8" w:name="_Toc412813807"/>
+      <w:r>
+        <w:t>Admin</w:t>
+      </w:r>
       <w:bookmarkEnd w:id="8"/>
     </w:p>
     <w:p>
-      <w:pPr>
-        <w:pStyle w:val="Heading4"/>
-      </w:pPr>
-      <w:r>
-        <w:t>Student</w:t>
+      <w:r>
+        <w:t xml:space="preserve">Admin user will have access to the System Administration Module only and will have a role of listing all users, changing/resetting user’s passwords and </w:t>
       </w:r>
     </w:p>
     <w:p>
-      <w:r>
-        <w:t>Registers into the system with email, password, first name, last name and index number</w:t>
-      </w:r>
-      <w:r>
-        <w:rPr>
-          <w:lang w:val="mk-MK"/>
-        </w:rPr>
-        <w:t xml:space="preserve">. </w:t>
-      </w:r>
-      <w:r>
-        <w:t>After successful register the student can browse published seminar work subjects and apply</w:t>
-      </w:r>
-      <w:r>
-        <w:t xml:space="preserve"> for </w:t>
-      </w:r>
-      <w:r>
-        <w:t>seminar subjects published by professors</w:t>
-      </w:r>
-      <w:r>
-        <w:t>.</w:t>
-      </w:r>
-    </w:p>
-    <w:p>
-      <w:pPr>
-        <w:pStyle w:val="Heading4"/>
-      </w:pPr>
-      <w:r>
-        <w:t>Professor</w:t>
-      </w:r>
-    </w:p>
-    <w:p>
-      <w:r>
-        <w:t>Registers into the system with email, password, first name and last name.</w:t>
-      </w:r>
-      <w:r>
-        <w:t xml:space="preserve"> After successful </w:t>
-      </w:r>
-      <w:r>
-        <w:t>registration</w:t>
-      </w:r>
-      <w:r>
-        <w:t xml:space="preserve"> the professor can</w:t>
-      </w:r>
-      <w:r>
-        <w:t>:</w:t>
-      </w:r>
-      <w:r>
-        <w:t xml:space="preserve"> create seminar work subjects, approve </w:t>
-      </w:r>
-      <w:r>
-        <w:t xml:space="preserve">student’s </w:t>
-      </w:r>
-      <w:r>
-        <w:t xml:space="preserve">applications </w:t>
-      </w:r>
-      <w:r>
-        <w:t xml:space="preserve">hence creating seminar work drafts, lead the process of the seminar work lifecycle, and finally </w:t>
-      </w:r>
-      <w:r>
-        <w:t>evaluate</w:t>
-      </w:r>
-      <w:r>
-        <w:t xml:space="preserve"> the seminar work</w:t>
-      </w:r>
-      <w:r>
-        <w:t xml:space="preserve">, </w:t>
-      </w:r>
-      <w:r>
-        <w:t>provide grade</w:t>
-      </w:r>
-      <w:r>
-        <w:t xml:space="preserve"> and publish</w:t>
-      </w:r>
-      <w:r>
-        <w:t>.</w:t>
-      </w:r>
-    </w:p>
-    <w:p/>
-    <w:p>
       <w:pPr>
         <w:pStyle w:val="Heading3"/>
       </w:pPr>
-      <w:bookmarkStart w:id="9" w:name="_Toc412813807"/>
-      <w:r>
-        <w:t>Admin</w:t>
+      <w:bookmarkStart w:id="9" w:name="_Toc412813808"/>
+      <w:r>
+        <w:t>Module for user authentication</w:t>
       </w:r>
       <w:bookmarkEnd w:id="9"/>
     </w:p>
     <w:p>
       <w:r>
-        <w:t xml:space="preserve">Admin user will have access to the System Administration Module only and will have a role of listing all users, changing/resetting user’s passwords and </w:t>
+        <w:t>This module will provide user the functionality to login into the system by providing their username and password.</w:t>
       </w:r>
     </w:p>
     <w:p>
-      <w:pPr>
-        <w:pStyle w:val="Heading3"/>
-      </w:pPr>
-      <w:bookmarkStart w:id="10" w:name="_Toc412813808"/>
-      <w:r>
-        <w:t>Module for user authentication</w:t>
-      </w:r>
+      <w:r>
+        <w:t xml:space="preserve">This module will be implement as web page named </w:t>
+      </w:r>
+      <w:r>
+        <w:t>Login</w:t>
+      </w:r>
+      <w:r>
+        <w:t>.aspx. The web page will contain following fields (all fields will be mandatory):</w:t>
+      </w:r>
+    </w:p>
+    <w:p>
+      <w:r>
+        <w:t xml:space="preserve">1. Email that will be used as username. We must be sure that the user will enter valid email, for example: </w:t>
+      </w:r>
+      <w:hyperlink r:id="rId11" w:history="1">
+        <w:r>
+          <w:rPr>
+            <w:rStyle w:val="Hyperlink"/>
+          </w:rPr>
+          <w:t>user@server.com</w:t>
+        </w:r>
+      </w:hyperlink>
+      <w:r>
+        <w:t>, not user—server….com.</w:t>
+      </w:r>
+    </w:p>
+    <w:p>
+      <w:r>
+        <w:t>2. Password. A textbox where user can type its password.</w:t>
+      </w:r>
+      <w:bookmarkStart w:id="10" w:name="_GoBack"/>
       <w:bookmarkEnd w:id="10"/>
     </w:p>
     <w:p>
-      <w:r>
-        <w:t>This module will provide user the functionality to login into the system by providing their username and password.</w:t>
-      </w:r>
-    </w:p>
-    <w:p>
       <w:pPr>
         <w:pStyle w:val="Heading3"/>
       </w:pPr>
@@ -3270,7 +3301,11 @@
         <w:t xml:space="preserve">An approved topic assigned to one or more students is promoted as a seminar work draft. </w:t>
       </w:r>
       <w:r>
-        <w:t>This draft is then accessible for the actors (assigned students and the professor) who collaborate by uploading documents and providing feedback in a form of comments and uploaded documents.</w:t>
+        <w:t xml:space="preserve">This draft </w:t>
+      </w:r>
+      <w:r>
+        <w:lastRenderedPageBreak/>
+        <w:t>is then accessible for the actors (assigned students and the professor) who collaborate by uploading documents and providing feedback in a form of comments and uploaded documents.</w:t>
       </w:r>
     </w:p>
     <w:p>
@@ -3299,7 +3334,6 @@
     </w:p>
     <w:p>
       <w:r>
-        <w:lastRenderedPageBreak/>
         <w:t>This module consists of two sub-modules: module for listing seminar work subjects and module for listing complete seminar works.</w:t>
       </w:r>
     </w:p>
@@ -3533,15 +3567,15 @@
           <w:lang w:val="en-GB"/>
         </w:rPr>
       </w:pPr>
-      <w:bookmarkStart w:id="55" w:name="_Toc310922398"/>
-      <w:bookmarkStart w:id="56" w:name="_Toc412813817"/>
+      <w:bookmarkStart w:id="55" w:name="_Toc412813817"/>
+      <w:bookmarkStart w:id="56" w:name="_Toc310922398"/>
       <w:r>
         <w:rPr>
           <w:lang w:val="en-GB"/>
         </w:rPr>
         <w:t>Architectural and component-level design</w:t>
       </w:r>
-      <w:bookmarkEnd w:id="56"/>
+      <w:bookmarkEnd w:id="55"/>
     </w:p>
     <w:p>
       <w:pPr>
@@ -3555,14 +3589,27 @@
       <w:r>
         <w:t xml:space="preserve">Figure </w:t>
       </w:r>
-      <w:fldSimple w:instr=" SEQ Figure \* ARABIC ">
-        <w:r>
-          <w:rPr>
-            <w:noProof/>
-          </w:rPr>
-          <w:t>2</w:t>
-        </w:r>
-      </w:fldSimple>
+      <w:r>
+        <w:fldChar w:fldCharType="begin"/>
+      </w:r>
+      <w:r>
+        <w:instrText xml:space="preserve"> SEQ Figure \* ARABIC </w:instrText>
+      </w:r>
+      <w:r>
+        <w:fldChar w:fldCharType="separate"/>
+      </w:r>
+      <w:r>
+        <w:rPr>
+          <w:noProof/>
+        </w:rPr>
+        <w:t>2</w:t>
+      </w:r>
+      <w:r>
+        <w:rPr>
+          <w:noProof/>
+        </w:rPr>
+        <w:fldChar w:fldCharType="end"/>
+      </w:r>
       <w:r>
         <w:t>: System Design</w:t>
       </w:r>
@@ -3628,7 +3675,7 @@
                     </pic:cNvPicPr>
                   </pic:nvPicPr>
                   <pic:blipFill>
-                    <a:blip r:embed="rId11">
+                    <a:blip r:embed="rId12">
                       <a:extLst>
                         <a:ext uri="{28A0092B-C50C-407E-A947-70E740481C1C}">
                           <a14:useLocalDpi xmlns:a14="http://schemas.microsoft.com/office/drawing/2010/main" val="0"/>
@@ -3673,14 +3720,27 @@
       <w:r>
         <w:t xml:space="preserve">Figure </w:t>
       </w:r>
-      <w:fldSimple w:instr=" SEQ Figure \* ARABIC ">
-        <w:r>
-          <w:rPr>
-            <w:noProof/>
-          </w:rPr>
-          <w:t>3</w:t>
-        </w:r>
-      </w:fldSimple>
+      <w:r>
+        <w:fldChar w:fldCharType="begin"/>
+      </w:r>
+      <w:r>
+        <w:instrText xml:space="preserve"> SEQ Figure \* ARABIC </w:instrText>
+      </w:r>
+      <w:r>
+        <w:fldChar w:fldCharType="separate"/>
+      </w:r>
+      <w:r>
+        <w:rPr>
+          <w:noProof/>
+        </w:rPr>
+        <w:t>3</w:t>
+      </w:r>
+      <w:r>
+        <w:rPr>
+          <w:noProof/>
+        </w:rPr>
+        <w:fldChar w:fldCharType="end"/>
+      </w:r>
       <w:r>
         <w:t>: Architecture overview</w:t>
       </w:r>
@@ -3714,7 +3774,7 @@
                     </pic:cNvPicPr>
                   </pic:nvPicPr>
                   <pic:blipFill>
-                    <a:blip r:embed="rId12">
+                    <a:blip r:embed="rId13">
                       <a:extLst>
                         <a:ext uri="{28A0092B-C50C-407E-A947-70E740481C1C}">
                           <a14:useLocalDpi xmlns:a14="http://schemas.microsoft.com/office/drawing/2010/main" val="0"/>
@@ -3759,14 +3819,27 @@
       <w:r>
         <w:t xml:space="preserve">Figure </w:t>
       </w:r>
-      <w:fldSimple w:instr=" SEQ Figure \* ARABIC ">
-        <w:r>
-          <w:rPr>
-            <w:noProof/>
-          </w:rPr>
-          <w:t>4</w:t>
-        </w:r>
-      </w:fldSimple>
+      <w:r>
+        <w:fldChar w:fldCharType="begin"/>
+      </w:r>
+      <w:r>
+        <w:instrText xml:space="preserve"> SEQ Figure \* ARABIC </w:instrText>
+      </w:r>
+      <w:r>
+        <w:fldChar w:fldCharType="separate"/>
+      </w:r>
+      <w:r>
+        <w:rPr>
+          <w:noProof/>
+        </w:rPr>
+        <w:t>4</w:t>
+      </w:r>
+      <w:r>
+        <w:rPr>
+          <w:noProof/>
+        </w:rPr>
+        <w:fldChar w:fldCharType="end"/>
+      </w:r>
       <w:r>
         <w:t>: System flow</w:t>
       </w:r>
@@ -3990,7 +4063,7 @@
         </w:rPr>
         <w:t>Assumptions and Limitations</w:t>
       </w:r>
-      <w:bookmarkEnd w:id="55"/>
+      <w:bookmarkEnd w:id="56"/>
       <w:bookmarkEnd w:id="66"/>
     </w:p>
     <w:p>
@@ -4154,8 +4227,8 @@
       <w:bookmarkEnd w:id="129"/>
     </w:p>
     <w:sectPr>
-      <w:headerReference w:type="default" r:id="rId13"/>
-      <w:footerReference w:type="default" r:id="rId14"/>
+      <w:headerReference w:type="default" r:id="rId14"/>
+      <w:footerReference w:type="default" r:id="rId15"/>
       <w:pgSz w:w="11907" w:h="16839" w:code="9"/>
       <w:pgMar w:top="1440" w:right="1440" w:bottom="1440" w:left="1440" w:header="709" w:footer="709" w:gutter="0"/>
       <w:cols w:space="708"/>
@@ -11080,7 +11153,7 @@
 </file>
 
 <file path=customXml/itemProps1.xml><?xml version="1.0" encoding="utf-8"?>
-<ds:datastoreItem xmlns:ds="http://schemas.openxmlformats.org/officeDocument/2006/customXml" ds:itemID="{42B4C049-D474-4D92-991F-5EDD648A4C13}">
+<ds:datastoreItem xmlns:ds="http://schemas.openxmlformats.org/officeDocument/2006/customXml" ds:itemID="{85D564DF-45E1-4B23-B639-E849698D9907}">
   <ds:schemaRefs>
     <ds:schemaRef ds:uri="http://schemas.openxmlformats.org/officeDocument/2006/bibliography"/>
   </ds:schemaRefs>

</xml_diff>